<commit_message>
add latest version for webinar 2
</commit_message>
<xml_diff>
--- a/Rmd/covid_cases.docx
+++ b/Rmd/covid_cases.docx
@@ -83,13 +83,13 @@
         <w:pStyle w:val="Date"/>
       </w:pPr>
       <w:r>
-        <w:t xml:space="preserve">r</w:t>
+        <w:t xml:space="preserve">2020-06-19</w:t>
       </w:r>
       <w:r>
         <w:t xml:space="preserve"> </w:t>
       </w:r>
       <w:r>
-        <w:t xml:space="preserve">Sys.time()</w:t>
+        <w:t xml:space="preserve">08:51:54</w:t>
       </w:r>
     </w:p>
     <w:p>

</xml_diff>